<commit_message>
Izmenjen sadrzaj u dokumentu specifikacije baze i dodat SQL kod za bazu
</commit_message>
<xml_diff>
--- a/Dokumentacija/Faza4/SpecifikacijaBazePodatakaSongClicker.docx
+++ b/Dokumentacija/Faza4/SpecifikacijaBazePodatakaSongClicker.docx
@@ -966,14 +966,14 @@
           <w:r>
             <w:fldChar w:fldCharType="separate"/>
           </w:r>
-          <w:hyperlink w:anchor="_Toc67767061" w:history="1">
+          <w:hyperlink w:anchor="_Toc70427041" w:history="1">
             <w:r>
               <w:rPr>
                 <w:rStyle w:val="Hyperlink"/>
                 <w:noProof/>
                 <w:lang w:val="sr-Cyrl-RS"/>
               </w:rPr>
-              <w:t>1.</w:t>
+              <w:t>1</w:t>
             </w:r>
             <w:r>
               <w:rPr>
@@ -1015,7 +1015,7 @@
                 <w:noProof/>
                 <w:webHidden/>
               </w:rPr>
-              <w:instrText xml:space="preserve"> PAGEREF _Toc67767061 \h </w:instrText>
+              <w:instrText xml:space="preserve"> PAGEREF _Toc70427041 \h </w:instrText>
             </w:r>
             <w:r>
               <w:rPr>
@@ -1060,7 +1060,7 @@
               <w:noProof/>
             </w:rPr>
           </w:pPr>
-          <w:hyperlink w:anchor="_Toc67767062" w:history="1">
+          <w:hyperlink w:anchor="_Toc70427042" w:history="1">
             <w:r>
               <w:rPr>
                 <w:rStyle w:val="Hyperlink"/>
@@ -1084,7 +1084,7 @@
                 <w:noProof/>
                 <w:lang w:val="sr-Cyrl-RS"/>
               </w:rPr>
-              <w:t>Резиме</w:t>
+              <w:t>Намена</w:t>
             </w:r>
             <w:r>
               <w:rPr>
@@ -1105,7 +1105,7 @@
                 <w:noProof/>
                 <w:webHidden/>
               </w:rPr>
-              <w:instrText xml:space="preserve"> PAGEREF _Toc67767062 \h </w:instrText>
+              <w:instrText xml:space="preserve"> PAGEREF _Toc70427042 \h </w:instrText>
             </w:r>
             <w:r>
               <w:rPr>
@@ -1150,7 +1150,7 @@
               <w:noProof/>
             </w:rPr>
           </w:pPr>
-          <w:hyperlink w:anchor="_Toc67767063" w:history="1">
+          <w:hyperlink w:anchor="_Toc70427043" w:history="1">
             <w:r>
               <w:rPr>
                 <w:rStyle w:val="Hyperlink"/>
@@ -1195,7 +1195,7 @@
                 <w:noProof/>
                 <w:webHidden/>
               </w:rPr>
-              <w:instrText xml:space="preserve"> PAGEREF _Toc67767063 \h </w:instrText>
+              <w:instrText xml:space="preserve"> PAGEREF _Toc70427043 \h </w:instrText>
             </w:r>
             <w:r>
               <w:rPr>
@@ -1240,7 +1240,7 @@
               <w:noProof/>
             </w:rPr>
           </w:pPr>
-          <w:hyperlink w:anchor="_Toc67767064" w:history="1">
+          <w:hyperlink w:anchor="_Toc70427044" w:history="1">
             <w:r>
               <w:rPr>
                 <w:rStyle w:val="Hyperlink"/>
@@ -1264,7 +1264,7 @@
                 <w:noProof/>
                 <w:lang w:val="sr-Cyrl-RS"/>
               </w:rPr>
-              <w:t>Референце</w:t>
+              <w:t>Организација документа</w:t>
             </w:r>
             <w:r>
               <w:rPr>
@@ -1285,7 +1285,7 @@
                 <w:noProof/>
                 <w:webHidden/>
               </w:rPr>
-              <w:instrText xml:space="preserve"> PAGEREF _Toc67767064 \h </w:instrText>
+              <w:instrText xml:space="preserve"> PAGEREF _Toc70427044 \h </w:instrText>
             </w:r>
             <w:r>
               <w:rPr>
@@ -1330,7 +1330,7 @@
               <w:noProof/>
             </w:rPr>
           </w:pPr>
-          <w:hyperlink w:anchor="_Toc67767065" w:history="1">
+          <w:hyperlink w:anchor="_Toc70427045" w:history="1">
             <w:r>
               <w:rPr>
                 <w:rStyle w:val="Hyperlink"/>
@@ -1354,6 +1354,96 @@
                 <w:noProof/>
                 <w:lang w:val="sr-Cyrl-RS"/>
               </w:rPr>
+              <w:t>Речник појмова и скраћеница</w:t>
+            </w:r>
+            <w:r>
+              <w:rPr>
+                <w:noProof/>
+                <w:webHidden/>
+              </w:rPr>
+              <w:tab/>
+            </w:r>
+            <w:r>
+              <w:rPr>
+                <w:noProof/>
+                <w:webHidden/>
+              </w:rPr>
+              <w:fldChar w:fldCharType="begin"/>
+            </w:r>
+            <w:r>
+              <w:rPr>
+                <w:noProof/>
+                <w:webHidden/>
+              </w:rPr>
+              <w:instrText xml:space="preserve"> PAGEREF _Toc70427045 \h </w:instrText>
+            </w:r>
+            <w:r>
+              <w:rPr>
+                <w:noProof/>
+                <w:webHidden/>
+              </w:rPr>
+            </w:r>
+            <w:r>
+              <w:rPr>
+                <w:noProof/>
+                <w:webHidden/>
+              </w:rPr>
+              <w:fldChar w:fldCharType="separate"/>
+            </w:r>
+            <w:r>
+              <w:rPr>
+                <w:noProof/>
+                <w:webHidden/>
+              </w:rPr>
+              <w:t>5</w:t>
+            </w:r>
+            <w:r>
+              <w:rPr>
+                <w:noProof/>
+                <w:webHidden/>
+              </w:rPr>
+              <w:fldChar w:fldCharType="end"/>
+            </w:r>
+          </w:hyperlink>
+        </w:p>
+        <w:p>
+          <w:pPr>
+            <w:pStyle w:val="TOC2"/>
+            <w:tabs>
+              <w:tab w:val="left" w:pos="960"/>
+              <w:tab w:val="right" w:leader="dot" w:pos="9350"/>
+            </w:tabs>
+            <w:rPr>
+              <w:rFonts w:cstheme="minorBidi"/>
+              <w:b w:val="0"/>
+              <w:bCs w:val="0"/>
+              <w:noProof/>
+            </w:rPr>
+          </w:pPr>
+          <w:hyperlink w:anchor="_Toc70427046" w:history="1">
+            <w:r>
+              <w:rPr>
+                <w:rStyle w:val="Hyperlink"/>
+                <w:noProof/>
+                <w:lang w:val="sr-Cyrl-RS"/>
+              </w:rPr>
+              <w:t>1.5</w:t>
+            </w:r>
+            <w:r>
+              <w:rPr>
+                <w:rFonts w:cstheme="minorBidi"/>
+                <w:b w:val="0"/>
+                <w:bCs w:val="0"/>
+                <w:noProof/>
+              </w:rPr>
+              <w:tab/>
+            </w:r>
+            <w:r>
+              <w:rPr>
+                <w:rStyle w:val="Hyperlink"/>
+                <w:noProof/>
+                <w:lang w:val="sr-Cyrl-RS"/>
+              </w:rPr>
               <w:t>Отворена питања</w:t>
             </w:r>
             <w:r>
@@ -1375,7 +1465,7 @@
                 <w:noProof/>
                 <w:webHidden/>
               </w:rPr>
-              <w:instrText xml:space="preserve"> PAGEREF _Toc67767065 \h </w:instrText>
+              <w:instrText xml:space="preserve"> PAGEREF _Toc70427046 \h </w:instrText>
             </w:r>
             <w:r>
               <w:rPr>
@@ -1395,7 +1485,7 @@
                 <w:noProof/>
                 <w:webHidden/>
               </w:rPr>
-              <w:t>4</w:t>
+              <w:t>5</w:t>
             </w:r>
             <w:r>
               <w:rPr>
@@ -1424,14 +1514,14 @@
               <w:szCs w:val="22"/>
             </w:rPr>
           </w:pPr>
-          <w:hyperlink w:anchor="_Toc67767066" w:history="1">
+          <w:hyperlink w:anchor="_Toc70427047" w:history="1">
             <w:r>
               <w:rPr>
                 <w:rStyle w:val="Hyperlink"/>
                 <w:noProof/>
                 <w:lang w:val="sr-Cyrl-RS"/>
               </w:rPr>
-              <w:t>2.</w:t>
+              <w:t>2</w:t>
             </w:r>
             <w:r>
               <w:rPr>
@@ -1452,7 +1542,7 @@
                 <w:noProof/>
                 <w:lang w:val="sr-Cyrl-RS"/>
               </w:rPr>
-              <w:t>Сценарио тока игре</w:t>
+              <w:t>Модел података</w:t>
             </w:r>
             <w:r>
               <w:rPr>
@@ -1473,7 +1563,7 @@
                 <w:noProof/>
                 <w:webHidden/>
               </w:rPr>
-              <w:instrText xml:space="preserve"> PAGEREF _Toc67767066 \h </w:instrText>
+              <w:instrText xml:space="preserve"> PAGEREF _Toc70427047 \h </w:instrText>
             </w:r>
             <w:r>
               <w:rPr>
@@ -1493,7 +1583,7 @@
                 <w:noProof/>
                 <w:webHidden/>
               </w:rPr>
-              <w:t>5</w:t>
+              <w:t>6</w:t>
             </w:r>
             <w:r>
               <w:rPr>
@@ -1518,7 +1608,7 @@
               <w:noProof/>
             </w:rPr>
           </w:pPr>
-          <w:hyperlink w:anchor="_Toc67767067" w:history="1">
+          <w:hyperlink w:anchor="_Toc70427048" w:history="1">
             <w:r>
               <w:rPr>
                 <w:rStyle w:val="Hyperlink"/>
@@ -1542,7 +1632,23 @@
                 <w:noProof/>
                 <w:lang w:val="sr-Cyrl-RS"/>
               </w:rPr>
-              <w:t>Кратак опис</w:t>
+              <w:t xml:space="preserve">Дијаграм </w:t>
+            </w:r>
+            <w:r>
+              <w:rPr>
+                <w:rStyle w:val="Hyperlink"/>
+                <w:noProof/>
+                <w:lang w:val="sr-Latn-RS"/>
+              </w:rPr>
+              <w:t>ER</w:t>
+            </w:r>
+            <w:r>
+              <w:rPr>
+                <w:rStyle w:val="Hyperlink"/>
+                <w:noProof/>
+                <w:lang w:val="sr-Cyrl-RS"/>
+              </w:rPr>
+              <w:t xml:space="preserve"> нотације</w:t>
             </w:r>
             <w:r>
               <w:rPr>
@@ -1563,7 +1669,7 @@
                 <w:noProof/>
                 <w:webHidden/>
               </w:rPr>
-              <w:instrText xml:space="preserve"> PAGEREF _Toc67767067 \h </w:instrText>
+              <w:instrText xml:space="preserve"> PAGEREF _Toc70427048 \h </w:instrText>
             </w:r>
             <w:r>
               <w:rPr>
@@ -1583,7 +1689,7 @@
                 <w:noProof/>
                 <w:webHidden/>
               </w:rPr>
-              <w:t>5</w:t>
+              <w:t>6</w:t>
             </w:r>
             <w:r>
               <w:rPr>
@@ -1608,7 +1714,7 @@
               <w:noProof/>
             </w:rPr>
           </w:pPr>
-          <w:hyperlink w:anchor="_Toc67767068" w:history="1">
+          <w:hyperlink w:anchor="_Toc70427049" w:history="1">
             <w:r>
               <w:rPr>
                 <w:rStyle w:val="Hyperlink"/>
@@ -1617,6 +1723,7 @@
               </w:rPr>
               <w:t>2.2</w:t>
             </w:r>
+            <w:bookmarkStart w:id="0" w:name="_Toc70426986"/>
             <w:r>
               <w:rPr>
                 <w:rFonts w:cstheme="minorBidi"/>
@@ -1626,13 +1733,30 @@
               </w:rPr>
               <w:tab/>
             </w:r>
+            <w:bookmarkEnd w:id="0"/>
             <w:r>
               <w:rPr>
                 <w:rStyle w:val="Hyperlink"/>
                 <w:noProof/>
                 <w:lang w:val="sr-Cyrl-RS"/>
               </w:rPr>
-              <w:t>Ток догађаја</w:t>
+              <w:t xml:space="preserve">Дијаграм </w:t>
+            </w:r>
+            <w:r>
+              <w:rPr>
+                <w:rStyle w:val="Hyperlink"/>
+                <w:noProof/>
+                <w:lang w:val="sr-Latn-RS"/>
+              </w:rPr>
+              <w:t>IE</w:t>
+            </w:r>
+            <w:r>
+              <w:rPr>
+                <w:rStyle w:val="Hyperlink"/>
+                <w:noProof/>
+                <w:lang w:val="sr-Cyrl-RS"/>
+              </w:rPr>
+              <w:t xml:space="preserve"> нотације</w:t>
             </w:r>
             <w:r>
               <w:rPr>
@@ -1653,7 +1777,7 @@
                 <w:noProof/>
                 <w:webHidden/>
               </w:rPr>
-              <w:instrText xml:space="preserve"> PAGEREF _Toc67767068 \h </w:instrText>
+              <w:instrText xml:space="preserve"> PAGEREF _Toc70427049 \h </w:instrText>
             </w:r>
             <w:r>
               <w:rPr>
@@ -1673,655 +1797,7 @@
                 <w:noProof/>
                 <w:webHidden/>
               </w:rPr>
-              <w:t>5</w:t>
-            </w:r>
-            <w:r>
-              <w:rPr>
-                <w:noProof/>
-                <w:webHidden/>
-              </w:rPr>
-              <w:fldChar w:fldCharType="end"/>
-            </w:r>
-          </w:hyperlink>
-        </w:p>
-        <w:p>
-          <w:pPr>
-            <w:pStyle w:val="TOC3"/>
-            <w:tabs>
-              <w:tab w:val="left" w:pos="1200"/>
-              <w:tab w:val="right" w:leader="dot" w:pos="9350"/>
-            </w:tabs>
-            <w:rPr>
-              <w:rFonts w:cstheme="minorBidi"/>
-              <w:noProof/>
-              <w:sz w:val="22"/>
-              <w:szCs w:val="22"/>
-            </w:rPr>
-          </w:pPr>
-          <w:hyperlink w:anchor="_Toc67767069" w:history="1">
-            <w:r>
-              <w:rPr>
-                <w:rStyle w:val="Hyperlink"/>
-                <w:bCs/>
-                <w:i/>
-                <w:iCs/>
-                <w:noProof/>
-                <w:lang w:val="sr-Cyrl-RS"/>
-              </w:rPr>
-              <w:t>2.2.1</w:t>
-            </w:r>
-            <w:r>
-              <w:rPr>
-                <w:rFonts w:cstheme="minorBidi"/>
-                <w:noProof/>
-                <w:sz w:val="22"/>
-                <w:szCs w:val="22"/>
-              </w:rPr>
-              <w:tab/>
-            </w:r>
-            <w:r>
-              <w:rPr>
-                <w:rStyle w:val="Hyperlink"/>
-                <w:bCs/>
-                <w:i/>
-                <w:iCs/>
-                <w:noProof/>
-                <w:lang w:val="sr-Cyrl-RS"/>
-              </w:rPr>
-              <w:t>Успешно одиграна рунда партије</w:t>
-            </w:r>
-            <w:r>
-              <w:rPr>
-                <w:noProof/>
-                <w:webHidden/>
-              </w:rPr>
-              <w:tab/>
-            </w:r>
-            <w:r>
-              <w:rPr>
-                <w:noProof/>
-                <w:webHidden/>
-              </w:rPr>
-              <w:fldChar w:fldCharType="begin"/>
-            </w:r>
-            <w:r>
-              <w:rPr>
-                <w:noProof/>
-                <w:webHidden/>
-              </w:rPr>
-              <w:instrText xml:space="preserve"> PAGEREF _Toc67767069 \h </w:instrText>
-            </w:r>
-            <w:r>
-              <w:rPr>
-                <w:noProof/>
-                <w:webHidden/>
-              </w:rPr>
-            </w:r>
-            <w:r>
-              <w:rPr>
-                <w:noProof/>
-                <w:webHidden/>
-              </w:rPr>
-              <w:fldChar w:fldCharType="separate"/>
-            </w:r>
-            <w:r>
-              <w:rPr>
-                <w:noProof/>
-                <w:webHidden/>
-              </w:rPr>
-              <w:t>5</w:t>
-            </w:r>
-            <w:r>
-              <w:rPr>
-                <w:noProof/>
-                <w:webHidden/>
-              </w:rPr>
-              <w:fldChar w:fldCharType="end"/>
-            </w:r>
-          </w:hyperlink>
-        </w:p>
-        <w:p>
-          <w:pPr>
-            <w:pStyle w:val="TOC3"/>
-            <w:tabs>
-              <w:tab w:val="left" w:pos="1200"/>
-              <w:tab w:val="right" w:leader="dot" w:pos="9350"/>
-            </w:tabs>
-            <w:rPr>
-              <w:rFonts w:cstheme="minorBidi"/>
-              <w:noProof/>
-              <w:sz w:val="22"/>
-              <w:szCs w:val="22"/>
-            </w:rPr>
-          </w:pPr>
-          <w:hyperlink w:anchor="_Toc67767070" w:history="1">
-            <w:r>
-              <w:rPr>
-                <w:rStyle w:val="Hyperlink"/>
-                <w:bCs/>
-                <w:noProof/>
-                <w:lang w:val="sr-Cyrl-RS"/>
-              </w:rPr>
-              <w:t>2.2.2</w:t>
-            </w:r>
-            <w:r>
-              <w:rPr>
-                <w:rFonts w:cstheme="minorBidi"/>
-                <w:noProof/>
-                <w:sz w:val="22"/>
-                <w:szCs w:val="22"/>
-              </w:rPr>
-              <w:tab/>
-            </w:r>
-            <w:r>
-              <w:rPr>
-                <w:rStyle w:val="Hyperlink"/>
-                <w:bCs/>
-                <w:noProof/>
-                <w:lang w:val="sr-Cyrl-RS"/>
-              </w:rPr>
-              <w:t>Играч први бира поље са песмом која је тачан одговор</w:t>
-            </w:r>
-            <w:r>
-              <w:rPr>
-                <w:noProof/>
-                <w:webHidden/>
-              </w:rPr>
-              <w:tab/>
-            </w:r>
-            <w:r>
-              <w:rPr>
-                <w:noProof/>
-                <w:webHidden/>
-              </w:rPr>
-              <w:fldChar w:fldCharType="begin"/>
-            </w:r>
-            <w:r>
-              <w:rPr>
-                <w:noProof/>
-                <w:webHidden/>
-              </w:rPr>
-              <w:instrText xml:space="preserve"> PAGEREF _Toc67767070 \h </w:instrText>
-            </w:r>
-            <w:r>
-              <w:rPr>
-                <w:noProof/>
-                <w:webHidden/>
-              </w:rPr>
-            </w:r>
-            <w:r>
-              <w:rPr>
-                <w:noProof/>
-                <w:webHidden/>
-              </w:rPr>
-              <w:fldChar w:fldCharType="separate"/>
-            </w:r>
-            <w:r>
-              <w:rPr>
-                <w:noProof/>
-                <w:webHidden/>
-              </w:rPr>
-              <w:t>5</w:t>
-            </w:r>
-            <w:r>
-              <w:rPr>
-                <w:noProof/>
-                <w:webHidden/>
-              </w:rPr>
-              <w:fldChar w:fldCharType="end"/>
-            </w:r>
-          </w:hyperlink>
-        </w:p>
-        <w:p>
-          <w:pPr>
-            <w:pStyle w:val="TOC3"/>
-            <w:tabs>
-              <w:tab w:val="left" w:pos="1200"/>
-              <w:tab w:val="right" w:leader="dot" w:pos="9350"/>
-            </w:tabs>
-            <w:rPr>
-              <w:rFonts w:cstheme="minorBidi"/>
-              <w:noProof/>
-              <w:sz w:val="22"/>
-              <w:szCs w:val="22"/>
-            </w:rPr>
-          </w:pPr>
-          <w:hyperlink w:anchor="_Toc67767071" w:history="1">
-            <w:r>
-              <w:rPr>
-                <w:rStyle w:val="Hyperlink"/>
-                <w:bCs/>
-                <w:noProof/>
-                <w:lang w:val="sr-Cyrl-RS"/>
-              </w:rPr>
-              <w:t>2.2.3</w:t>
-            </w:r>
-            <w:r>
-              <w:rPr>
-                <w:rFonts w:cstheme="minorBidi"/>
-                <w:noProof/>
-                <w:sz w:val="22"/>
-                <w:szCs w:val="22"/>
-              </w:rPr>
-              <w:tab/>
-            </w:r>
-            <w:r>
-              <w:rPr>
-                <w:rStyle w:val="Hyperlink"/>
-                <w:bCs/>
-                <w:noProof/>
-                <w:lang w:val="sr-Cyrl-RS"/>
-              </w:rPr>
-              <w:t>Играч други бира поље са песмом која је тачан одговор</w:t>
-            </w:r>
-            <w:r>
-              <w:rPr>
-                <w:noProof/>
-                <w:webHidden/>
-              </w:rPr>
-              <w:tab/>
-            </w:r>
-            <w:r>
-              <w:rPr>
-                <w:noProof/>
-                <w:webHidden/>
-              </w:rPr>
-              <w:fldChar w:fldCharType="begin"/>
-            </w:r>
-            <w:r>
-              <w:rPr>
-                <w:noProof/>
-                <w:webHidden/>
-              </w:rPr>
-              <w:instrText xml:space="preserve"> PAGEREF _Toc67767071 \h </w:instrText>
-            </w:r>
-            <w:r>
-              <w:rPr>
-                <w:noProof/>
-                <w:webHidden/>
-              </w:rPr>
-            </w:r>
-            <w:r>
-              <w:rPr>
-                <w:noProof/>
-                <w:webHidden/>
-              </w:rPr>
-              <w:fldChar w:fldCharType="separate"/>
-            </w:r>
-            <w:r>
-              <w:rPr>
-                <w:noProof/>
-                <w:webHidden/>
-              </w:rPr>
-              <w:t>6</w:t>
-            </w:r>
-            <w:r>
-              <w:rPr>
-                <w:noProof/>
-                <w:webHidden/>
-              </w:rPr>
-              <w:fldChar w:fldCharType="end"/>
-            </w:r>
-          </w:hyperlink>
-        </w:p>
-        <w:p>
-          <w:pPr>
-            <w:pStyle w:val="TOC3"/>
-            <w:tabs>
-              <w:tab w:val="left" w:pos="1200"/>
-              <w:tab w:val="right" w:leader="dot" w:pos="9350"/>
-            </w:tabs>
-            <w:rPr>
-              <w:rFonts w:cstheme="minorBidi"/>
-              <w:noProof/>
-              <w:sz w:val="22"/>
-              <w:szCs w:val="22"/>
-            </w:rPr>
-          </w:pPr>
-          <w:hyperlink w:anchor="_Toc67767076" w:history="1">
-            <w:r>
-              <w:rPr>
-                <w:rStyle w:val="Hyperlink"/>
-                <w:bCs/>
-                <w:noProof/>
-                <w:lang w:val="sr-Cyrl-RS"/>
-              </w:rPr>
-              <w:t>2.2.4</w:t>
-            </w:r>
-            <w:r>
-              <w:rPr>
-                <w:rFonts w:cstheme="minorBidi"/>
-                <w:noProof/>
-                <w:sz w:val="22"/>
-                <w:szCs w:val="22"/>
-              </w:rPr>
-              <w:tab/>
-            </w:r>
-            <w:r>
-              <w:rPr>
-                <w:rStyle w:val="Hyperlink"/>
-                <w:bCs/>
-                <w:noProof/>
-                <w:lang w:val="sr-Cyrl-RS"/>
-              </w:rPr>
-              <w:t>Играч бира поље са песмом која није тачан одговор</w:t>
-            </w:r>
-            <w:r>
-              <w:rPr>
-                <w:noProof/>
-                <w:webHidden/>
-              </w:rPr>
-              <w:tab/>
-            </w:r>
-            <w:r>
-              <w:rPr>
-                <w:noProof/>
-                <w:webHidden/>
-              </w:rPr>
-              <w:fldChar w:fldCharType="begin"/>
-            </w:r>
-            <w:r>
-              <w:rPr>
-                <w:noProof/>
-                <w:webHidden/>
-              </w:rPr>
-              <w:instrText xml:space="preserve"> PAGEREF _Toc67767076 \h </w:instrText>
-            </w:r>
-            <w:r>
-              <w:rPr>
-                <w:noProof/>
-                <w:webHidden/>
-              </w:rPr>
-            </w:r>
-            <w:r>
-              <w:rPr>
-                <w:noProof/>
-                <w:webHidden/>
-              </w:rPr>
-              <w:fldChar w:fldCharType="separate"/>
-            </w:r>
-            <w:r>
-              <w:rPr>
-                <w:noProof/>
-                <w:webHidden/>
-              </w:rPr>
-              <w:t>6</w:t>
-            </w:r>
-            <w:r>
-              <w:rPr>
-                <w:noProof/>
-                <w:webHidden/>
-              </w:rPr>
-              <w:fldChar w:fldCharType="end"/>
-            </w:r>
-          </w:hyperlink>
-        </w:p>
-        <w:p>
-          <w:pPr>
-            <w:pStyle w:val="TOC3"/>
-            <w:tabs>
-              <w:tab w:val="left" w:pos="1200"/>
-              <w:tab w:val="right" w:leader="dot" w:pos="9350"/>
-            </w:tabs>
-            <w:rPr>
-              <w:rFonts w:cstheme="minorBidi"/>
-              <w:noProof/>
-              <w:sz w:val="22"/>
-              <w:szCs w:val="22"/>
-            </w:rPr>
-          </w:pPr>
-          <w:hyperlink w:anchor="_Toc67767077" w:history="1">
-            <w:r>
-              <w:rPr>
-                <w:rStyle w:val="Hyperlink"/>
-                <w:bCs/>
-                <w:noProof/>
-                <w:lang w:val="sr-Cyrl-RS"/>
-              </w:rPr>
-              <w:t>2.2.5</w:t>
-            </w:r>
-            <w:r>
-              <w:rPr>
-                <w:rFonts w:cstheme="minorBidi"/>
-                <w:noProof/>
-                <w:sz w:val="22"/>
-                <w:szCs w:val="22"/>
-              </w:rPr>
-              <w:tab/>
-            </w:r>
-            <w:r>
-              <w:rPr>
-                <w:rStyle w:val="Hyperlink"/>
-                <w:bCs/>
-                <w:noProof/>
-                <w:lang w:val="sr-Cyrl-RS"/>
-              </w:rPr>
-              <w:t>Играч не ни једно поље</w:t>
-            </w:r>
-            <w:r>
-              <w:rPr>
-                <w:noProof/>
-                <w:webHidden/>
-              </w:rPr>
-              <w:tab/>
-            </w:r>
-            <w:r>
-              <w:rPr>
-                <w:noProof/>
-                <w:webHidden/>
-              </w:rPr>
-              <w:fldChar w:fldCharType="begin"/>
-            </w:r>
-            <w:r>
-              <w:rPr>
-                <w:noProof/>
-                <w:webHidden/>
-              </w:rPr>
-              <w:instrText xml:space="preserve"> PAGEREF _Toc67767077 \h </w:instrText>
-            </w:r>
-            <w:r>
-              <w:rPr>
-                <w:noProof/>
-                <w:webHidden/>
-              </w:rPr>
-            </w:r>
-            <w:r>
-              <w:rPr>
-                <w:noProof/>
-                <w:webHidden/>
-              </w:rPr>
-              <w:fldChar w:fldCharType="separate"/>
-            </w:r>
-            <w:r>
-              <w:rPr>
-                <w:noProof/>
-                <w:webHidden/>
-              </w:rPr>
-              <w:t>6</w:t>
-            </w:r>
-            <w:r>
-              <w:rPr>
-                <w:noProof/>
-                <w:webHidden/>
-              </w:rPr>
-              <w:fldChar w:fldCharType="end"/>
-            </w:r>
-          </w:hyperlink>
-        </w:p>
-        <w:p>
-          <w:pPr>
-            <w:pStyle w:val="TOC3"/>
-            <w:tabs>
-              <w:tab w:val="left" w:pos="1200"/>
-              <w:tab w:val="right" w:leader="dot" w:pos="9350"/>
-            </w:tabs>
-            <w:rPr>
-              <w:rFonts w:cstheme="minorBidi"/>
-              <w:noProof/>
-              <w:sz w:val="22"/>
-              <w:szCs w:val="22"/>
-            </w:rPr>
-          </w:pPr>
-          <w:hyperlink w:anchor="_Toc67767078" w:history="1">
-            <w:r>
-              <w:rPr>
-                <w:rStyle w:val="Hyperlink"/>
-                <w:bCs/>
-                <w:noProof/>
-                <w:lang w:val="sr-Cyrl-RS"/>
-              </w:rPr>
-              <w:t>2.2.6</w:t>
-            </w:r>
-            <w:r>
-              <w:rPr>
-                <w:rFonts w:cstheme="minorBidi"/>
-                <w:noProof/>
-                <w:sz w:val="22"/>
-                <w:szCs w:val="22"/>
-              </w:rPr>
-              <w:tab/>
-            </w:r>
-            <w:r>
-              <w:rPr>
-                <w:rStyle w:val="Hyperlink"/>
-                <w:bCs/>
-                <w:noProof/>
-                <w:lang w:val="sr-Cyrl-RS"/>
-              </w:rPr>
-              <w:t>Успешно завршена последња партија</w:t>
-            </w:r>
-            <w:r>
-              <w:rPr>
-                <w:noProof/>
-                <w:webHidden/>
-              </w:rPr>
-              <w:tab/>
-            </w:r>
-            <w:r>
-              <w:rPr>
-                <w:noProof/>
-                <w:webHidden/>
-              </w:rPr>
-              <w:fldChar w:fldCharType="begin"/>
-            </w:r>
-            <w:r>
-              <w:rPr>
-                <w:noProof/>
-                <w:webHidden/>
-              </w:rPr>
-              <w:instrText xml:space="preserve"> PAGEREF _Toc67767078 \h </w:instrText>
-            </w:r>
-            <w:r>
-              <w:rPr>
-                <w:noProof/>
-                <w:webHidden/>
-              </w:rPr>
-            </w:r>
-            <w:r>
-              <w:rPr>
-                <w:noProof/>
-                <w:webHidden/>
-              </w:rPr>
-              <w:fldChar w:fldCharType="separate"/>
-            </w:r>
-            <w:r>
-              <w:rPr>
-                <w:noProof/>
-                <w:webHidden/>
-              </w:rPr>
-              <w:t>6</w:t>
-            </w:r>
-            <w:r>
-              <w:rPr>
-                <w:noProof/>
-                <w:webHidden/>
-              </w:rPr>
-              <w:fldChar w:fldCharType="end"/>
-            </w:r>
-          </w:hyperlink>
-        </w:p>
-        <w:p>
-          <w:pPr>
-            <w:pStyle w:val="TOC3"/>
-            <w:tabs>
-              <w:tab w:val="left" w:pos="1200"/>
-              <w:tab w:val="right" w:leader="dot" w:pos="9350"/>
-            </w:tabs>
-            <w:rPr>
-              <w:rFonts w:cstheme="minorBidi"/>
-              <w:noProof/>
-              <w:sz w:val="22"/>
-              <w:szCs w:val="22"/>
-            </w:rPr>
-          </w:pPr>
-          <w:hyperlink w:anchor="_Toc67767079" w:history="1">
-            <w:r>
-              <w:rPr>
-                <w:rStyle w:val="Hyperlink"/>
-                <w:bCs/>
-                <w:noProof/>
-                <w:lang w:val="sr-Cyrl-RS"/>
-              </w:rPr>
-              <w:t>2.2.7</w:t>
-            </w:r>
-            <w:r>
-              <w:rPr>
-                <w:rFonts w:cstheme="minorBidi"/>
-                <w:noProof/>
-                <w:sz w:val="22"/>
-                <w:szCs w:val="22"/>
-              </w:rPr>
-              <w:tab/>
-            </w:r>
-            <w:r>
-              <w:rPr>
-                <w:rStyle w:val="Hyperlink"/>
-                <w:bCs/>
-                <w:noProof/>
-                <w:lang w:val="sr-Cyrl-RS"/>
-              </w:rPr>
-              <w:t>Пријава грешке</w:t>
-            </w:r>
-            <w:r>
-              <w:rPr>
-                <w:noProof/>
-                <w:webHidden/>
-              </w:rPr>
-              <w:tab/>
-            </w:r>
-            <w:r>
-              <w:rPr>
-                <w:noProof/>
-                <w:webHidden/>
-              </w:rPr>
-              <w:fldChar w:fldCharType="begin"/>
-            </w:r>
-            <w:r>
-              <w:rPr>
-                <w:noProof/>
-                <w:webHidden/>
-              </w:rPr>
-              <w:instrText xml:space="preserve"> PAGEREF _Toc67767079 \h </w:instrText>
-            </w:r>
-            <w:r>
-              <w:rPr>
-                <w:noProof/>
-                <w:webHidden/>
-              </w:rPr>
-            </w:r>
-            <w:r>
-              <w:rPr>
-                <w:noProof/>
-                <w:webHidden/>
-              </w:rPr>
-              <w:fldChar w:fldCharType="separate"/>
-            </w:r>
-            <w:r>
-              <w:rPr>
-                <w:noProof/>
-                <w:webHidden/>
-              </w:rPr>
-              <w:t>6</w:t>
+              <w:t>7</w:t>
             </w:r>
             <w:r>
               <w:rPr>
@@ -2346,7 +1822,7 @@
               <w:noProof/>
             </w:rPr>
           </w:pPr>
-          <w:hyperlink w:anchor="_Toc67767080" w:history="1">
+          <w:hyperlink w:anchor="_Toc70427050" w:history="1">
             <w:r>
               <w:rPr>
                 <w:rStyle w:val="Hyperlink"/>
@@ -2370,7 +1846,7 @@
                 <w:noProof/>
                 <w:lang w:val="sr-Cyrl-RS"/>
               </w:rPr>
-              <w:t>Посебни захтеви</w:t>
+              <w:t>Шема релационе базе података</w:t>
             </w:r>
             <w:r>
               <w:rPr>
@@ -2391,7 +1867,7 @@
                 <w:noProof/>
                 <w:webHidden/>
               </w:rPr>
-              <w:instrText xml:space="preserve"> PAGEREF _Toc67767080 \h </w:instrText>
+              <w:instrText xml:space="preserve"> PAGEREF _Toc70427050 \h </w:instrText>
             </w:r>
             <w:r>
               <w:rPr>
@@ -2411,7 +1887,104 @@
                 <w:noProof/>
                 <w:webHidden/>
               </w:rPr>
-              <w:t>7</w:t>
+              <w:t>8</w:t>
+            </w:r>
+            <w:r>
+              <w:rPr>
+                <w:noProof/>
+                <w:webHidden/>
+              </w:rPr>
+              <w:fldChar w:fldCharType="end"/>
+            </w:r>
+          </w:hyperlink>
+        </w:p>
+        <w:p>
+          <w:pPr>
+            <w:pStyle w:val="TOC1"/>
+            <w:tabs>
+              <w:tab w:val="left" w:pos="480"/>
+              <w:tab w:val="right" w:leader="dot" w:pos="9350"/>
+            </w:tabs>
+            <w:rPr>
+              <w:rFonts w:cstheme="minorBidi"/>
+              <w:b w:val="0"/>
+              <w:bCs w:val="0"/>
+              <w:i w:val="0"/>
+              <w:iCs w:val="0"/>
+              <w:noProof/>
+              <w:sz w:val="22"/>
+              <w:szCs w:val="22"/>
+            </w:rPr>
+          </w:pPr>
+          <w:hyperlink w:anchor="_Toc70427051" w:history="1">
+            <w:r>
+              <w:rPr>
+                <w:rStyle w:val="Hyperlink"/>
+                <w:noProof/>
+              </w:rPr>
+              <w:t>3</w:t>
+            </w:r>
+            <w:r>
+              <w:rPr>
+                <w:rFonts w:cstheme="minorBidi"/>
+                <w:b w:val="0"/>
+                <w:bCs w:val="0"/>
+                <w:i w:val="0"/>
+                <w:iCs w:val="0"/>
+                <w:noProof/>
+                <w:sz w:val="22"/>
+                <w:szCs w:val="22"/>
+              </w:rPr>
+              <w:tab/>
+            </w:r>
+            <w:r>
+              <w:rPr>
+                <w:rStyle w:val="Hyperlink"/>
+                <w:noProof/>
+                <w:lang w:val="sr-Cyrl-RS"/>
+              </w:rPr>
+              <w:t>Табеле</w:t>
+            </w:r>
+            <w:r>
+              <w:rPr>
+                <w:noProof/>
+                <w:webHidden/>
+              </w:rPr>
+              <w:tab/>
+            </w:r>
+            <w:r>
+              <w:rPr>
+                <w:noProof/>
+                <w:webHidden/>
+              </w:rPr>
+              <w:fldChar w:fldCharType="begin"/>
+            </w:r>
+            <w:r>
+              <w:rPr>
+                <w:noProof/>
+                <w:webHidden/>
+              </w:rPr>
+              <w:instrText xml:space="preserve"> PAGEREF _Toc70427051 \h </w:instrText>
+            </w:r>
+            <w:r>
+              <w:rPr>
+                <w:noProof/>
+                <w:webHidden/>
+              </w:rPr>
+            </w:r>
+            <w:r>
+              <w:rPr>
+                <w:noProof/>
+                <w:webHidden/>
+              </w:rPr>
+              <w:fldChar w:fldCharType="separate"/>
+            </w:r>
+            <w:r>
+              <w:rPr>
+                <w:noProof/>
+                <w:webHidden/>
+              </w:rPr>
+              <w:t>8</w:t>
             </w:r>
             <w:r>
               <w:rPr>
@@ -2436,14 +2009,14 @@
               <w:noProof/>
             </w:rPr>
           </w:pPr>
-          <w:hyperlink w:anchor="_Toc67767081" w:history="1">
+          <w:hyperlink w:anchor="_Toc70427052" w:history="1">
             <w:r>
               <w:rPr>
                 <w:rStyle w:val="Hyperlink"/>
                 <w:noProof/>
                 <w:lang w:val="sr-Cyrl-RS"/>
               </w:rPr>
-              <w:t>2.4</w:t>
+              <w:t>3.1</w:t>
             </w:r>
             <w:r>
               <w:rPr>
@@ -2458,9 +2031,8 @@
               <w:rPr>
                 <w:rStyle w:val="Hyperlink"/>
                 <w:noProof/>
-                <w:lang w:val="sr-Cyrl-RS"/>
-              </w:rPr>
-              <w:t>Предуслови</w:t>
+              </w:rPr>
+              <w:t>USER</w:t>
             </w:r>
             <w:r>
               <w:rPr>
@@ -2481,7 +2053,7 @@
                 <w:noProof/>
                 <w:webHidden/>
               </w:rPr>
-              <w:instrText xml:space="preserve"> PAGEREF _Toc67767081 \h </w:instrText>
+              <w:instrText xml:space="preserve"> PAGEREF _Toc70427052 \h </w:instrText>
             </w:r>
             <w:r>
               <w:rPr>
@@ -2501,7 +2073,7 @@
                 <w:noProof/>
                 <w:webHidden/>
               </w:rPr>
-              <w:t>7</w:t>
+              <w:t>8</w:t>
             </w:r>
             <w:r>
               <w:rPr>
@@ -2526,14 +2098,14 @@
               <w:noProof/>
             </w:rPr>
           </w:pPr>
-          <w:hyperlink w:anchor="_Toc67767082" w:history="1">
+          <w:hyperlink w:anchor="_Toc70427053" w:history="1">
             <w:r>
               <w:rPr>
                 <w:rStyle w:val="Hyperlink"/>
                 <w:noProof/>
-                <w:lang w:val="sr-Cyrl-RS"/>
-              </w:rPr>
-              <w:t>2.5</w:t>
+                <w:lang w:val="sr-Latn-RS"/>
+              </w:rPr>
+              <w:t>3.2</w:t>
             </w:r>
             <w:r>
               <w:rPr>
@@ -2548,9 +2120,9 @@
               <w:rPr>
                 <w:rStyle w:val="Hyperlink"/>
                 <w:noProof/>
-                <w:lang w:val="sr-Cyrl-RS"/>
-              </w:rPr>
-              <w:t>Последице</w:t>
+                <w:lang w:val="sr-Latn-RS"/>
+              </w:rPr>
+              <w:t>GENRE</w:t>
             </w:r>
             <w:r>
               <w:rPr>
@@ -2571,7 +2143,7 @@
                 <w:noProof/>
                 <w:webHidden/>
               </w:rPr>
-              <w:instrText xml:space="preserve"> PAGEREF _Toc67767082 \h </w:instrText>
+              <w:instrText xml:space="preserve"> PAGEREF _Toc70427053 \h </w:instrText>
             </w:r>
             <w:r>
               <w:rPr>
@@ -2591,7 +2163,447 @@
                 <w:noProof/>
                 <w:webHidden/>
               </w:rPr>
-              <w:t>7</w:t>
+              <w:t>9</w:t>
+            </w:r>
+            <w:r>
+              <w:rPr>
+                <w:noProof/>
+                <w:webHidden/>
+              </w:rPr>
+              <w:fldChar w:fldCharType="end"/>
+            </w:r>
+          </w:hyperlink>
+        </w:p>
+        <w:p>
+          <w:pPr>
+            <w:pStyle w:val="TOC2"/>
+            <w:tabs>
+              <w:tab w:val="left" w:pos="960"/>
+              <w:tab w:val="right" w:leader="dot" w:pos="9350"/>
+            </w:tabs>
+            <w:rPr>
+              <w:rFonts w:cstheme="minorBidi"/>
+              <w:b w:val="0"/>
+              <w:bCs w:val="0"/>
+              <w:noProof/>
+            </w:rPr>
+          </w:pPr>
+          <w:hyperlink w:anchor="_Toc70427054" w:history="1">
+            <w:r>
+              <w:rPr>
+                <w:rStyle w:val="Hyperlink"/>
+                <w:noProof/>
+              </w:rPr>
+              <w:t>3.3</w:t>
+            </w:r>
+            <w:r>
+              <w:rPr>
+                <w:rFonts w:cstheme="minorBidi"/>
+                <w:b w:val="0"/>
+                <w:bCs w:val="0"/>
+                <w:noProof/>
+              </w:rPr>
+              <w:tab/>
+            </w:r>
+            <w:r>
+              <w:rPr>
+                <w:rStyle w:val="Hyperlink"/>
+                <w:noProof/>
+              </w:rPr>
+              <w:t>USER_INFO</w:t>
+            </w:r>
+            <w:r>
+              <w:rPr>
+                <w:noProof/>
+                <w:webHidden/>
+              </w:rPr>
+              <w:tab/>
+            </w:r>
+            <w:r>
+              <w:rPr>
+                <w:noProof/>
+                <w:webHidden/>
+              </w:rPr>
+              <w:fldChar w:fldCharType="begin"/>
+            </w:r>
+            <w:r>
+              <w:rPr>
+                <w:noProof/>
+                <w:webHidden/>
+              </w:rPr>
+              <w:instrText xml:space="preserve"> PAGEREF _Toc70427054 \h </w:instrText>
+            </w:r>
+            <w:r>
+              <w:rPr>
+                <w:noProof/>
+                <w:webHidden/>
+              </w:rPr>
+            </w:r>
+            <w:r>
+              <w:rPr>
+                <w:noProof/>
+                <w:webHidden/>
+              </w:rPr>
+              <w:fldChar w:fldCharType="separate"/>
+            </w:r>
+            <w:r>
+              <w:rPr>
+                <w:noProof/>
+                <w:webHidden/>
+              </w:rPr>
+              <w:t>9</w:t>
+            </w:r>
+            <w:r>
+              <w:rPr>
+                <w:noProof/>
+                <w:webHidden/>
+              </w:rPr>
+              <w:fldChar w:fldCharType="end"/>
+            </w:r>
+          </w:hyperlink>
+        </w:p>
+        <w:p>
+          <w:pPr>
+            <w:pStyle w:val="TOC2"/>
+            <w:tabs>
+              <w:tab w:val="left" w:pos="960"/>
+              <w:tab w:val="right" w:leader="dot" w:pos="9350"/>
+            </w:tabs>
+            <w:rPr>
+              <w:rFonts w:cstheme="minorBidi"/>
+              <w:b w:val="0"/>
+              <w:bCs w:val="0"/>
+              <w:noProof/>
+            </w:rPr>
+          </w:pPr>
+          <w:hyperlink w:anchor="_Toc70427055" w:history="1">
+            <w:r>
+              <w:rPr>
+                <w:rStyle w:val="Hyperlink"/>
+                <w:noProof/>
+              </w:rPr>
+              <w:t>3.4</w:t>
+            </w:r>
+            <w:r>
+              <w:rPr>
+                <w:rFonts w:cstheme="minorBidi"/>
+                <w:b w:val="0"/>
+                <w:bCs w:val="0"/>
+                <w:noProof/>
+              </w:rPr>
+              <w:tab/>
+            </w:r>
+            <w:r>
+              <w:rPr>
+                <w:rStyle w:val="Hyperlink"/>
+                <w:noProof/>
+              </w:rPr>
+              <w:t>PLAYLIST</w:t>
+            </w:r>
+            <w:r>
+              <w:rPr>
+                <w:noProof/>
+                <w:webHidden/>
+              </w:rPr>
+              <w:tab/>
+            </w:r>
+            <w:r>
+              <w:rPr>
+                <w:noProof/>
+                <w:webHidden/>
+              </w:rPr>
+              <w:fldChar w:fldCharType="begin"/>
+            </w:r>
+            <w:r>
+              <w:rPr>
+                <w:noProof/>
+                <w:webHidden/>
+              </w:rPr>
+              <w:instrText xml:space="preserve"> PAGEREF _Toc70427055 \h </w:instrText>
+            </w:r>
+            <w:r>
+              <w:rPr>
+                <w:noProof/>
+                <w:webHidden/>
+              </w:rPr>
+            </w:r>
+            <w:r>
+              <w:rPr>
+                <w:noProof/>
+                <w:webHidden/>
+              </w:rPr>
+              <w:fldChar w:fldCharType="separate"/>
+            </w:r>
+            <w:r>
+              <w:rPr>
+                <w:noProof/>
+                <w:webHidden/>
+              </w:rPr>
+              <w:t>10</w:t>
+            </w:r>
+            <w:r>
+              <w:rPr>
+                <w:noProof/>
+                <w:webHidden/>
+              </w:rPr>
+              <w:fldChar w:fldCharType="end"/>
+            </w:r>
+          </w:hyperlink>
+        </w:p>
+        <w:p>
+          <w:pPr>
+            <w:pStyle w:val="TOC2"/>
+            <w:tabs>
+              <w:tab w:val="left" w:pos="960"/>
+              <w:tab w:val="right" w:leader="dot" w:pos="9350"/>
+            </w:tabs>
+            <w:rPr>
+              <w:rFonts w:cstheme="minorBidi"/>
+              <w:b w:val="0"/>
+              <w:bCs w:val="0"/>
+              <w:noProof/>
+            </w:rPr>
+          </w:pPr>
+          <w:hyperlink w:anchor="_Toc70427056" w:history="1">
+            <w:r>
+              <w:rPr>
+                <w:rStyle w:val="Hyperlink"/>
+                <w:noProof/>
+              </w:rPr>
+              <w:t>3.5</w:t>
+            </w:r>
+            <w:r>
+              <w:rPr>
+                <w:rFonts w:cstheme="minorBidi"/>
+                <w:b w:val="0"/>
+                <w:bCs w:val="0"/>
+                <w:noProof/>
+              </w:rPr>
+              <w:tab/>
+            </w:r>
+            <w:r>
+              <w:rPr>
+                <w:rStyle w:val="Hyperlink"/>
+                <w:noProof/>
+              </w:rPr>
+              <w:t>SONG</w:t>
+            </w:r>
+            <w:r>
+              <w:rPr>
+                <w:noProof/>
+                <w:webHidden/>
+              </w:rPr>
+              <w:tab/>
+            </w:r>
+            <w:r>
+              <w:rPr>
+                <w:noProof/>
+                <w:webHidden/>
+              </w:rPr>
+              <w:fldChar w:fldCharType="begin"/>
+            </w:r>
+            <w:r>
+              <w:rPr>
+                <w:noProof/>
+                <w:webHidden/>
+              </w:rPr>
+              <w:instrText xml:space="preserve"> PAGEREF _Toc70427056 \h </w:instrText>
+            </w:r>
+            <w:r>
+              <w:rPr>
+                <w:noProof/>
+                <w:webHidden/>
+              </w:rPr>
+            </w:r>
+            <w:r>
+              <w:rPr>
+                <w:noProof/>
+                <w:webHidden/>
+              </w:rPr>
+              <w:fldChar w:fldCharType="separate"/>
+            </w:r>
+            <w:r>
+              <w:rPr>
+                <w:noProof/>
+                <w:webHidden/>
+              </w:rPr>
+              <w:t>10</w:t>
+            </w:r>
+            <w:r>
+              <w:rPr>
+                <w:noProof/>
+                <w:webHidden/>
+              </w:rPr>
+              <w:fldChar w:fldCharType="end"/>
+            </w:r>
+          </w:hyperlink>
+        </w:p>
+        <w:p>
+          <w:pPr>
+            <w:pStyle w:val="TOC2"/>
+            <w:tabs>
+              <w:tab w:val="left" w:pos="960"/>
+              <w:tab w:val="right" w:leader="dot" w:pos="9350"/>
+            </w:tabs>
+            <w:rPr>
+              <w:rFonts w:cstheme="minorBidi"/>
+              <w:b w:val="0"/>
+              <w:bCs w:val="0"/>
+              <w:noProof/>
+            </w:rPr>
+          </w:pPr>
+          <w:hyperlink w:anchor="_Toc70427057" w:history="1">
+            <w:r>
+              <w:rPr>
+                <w:rStyle w:val="Hyperlink"/>
+                <w:noProof/>
+              </w:rPr>
+              <w:t>3.6</w:t>
+            </w:r>
+            <w:r>
+              <w:rPr>
+                <w:rFonts w:cstheme="minorBidi"/>
+                <w:b w:val="0"/>
+                <w:bCs w:val="0"/>
+                <w:noProof/>
+              </w:rPr>
+              <w:tab/>
+            </w:r>
+            <w:r>
+              <w:rPr>
+                <w:rStyle w:val="Hyperlink"/>
+                <w:noProof/>
+              </w:rPr>
+              <w:t>MODERATOR_CHANGE_LOG</w:t>
+            </w:r>
+            <w:r>
+              <w:rPr>
+                <w:noProof/>
+                <w:webHidden/>
+              </w:rPr>
+              <w:tab/>
+            </w:r>
+            <w:r>
+              <w:rPr>
+                <w:noProof/>
+                <w:webHidden/>
+              </w:rPr>
+              <w:fldChar w:fldCharType="begin"/>
+            </w:r>
+            <w:r>
+              <w:rPr>
+                <w:noProof/>
+                <w:webHidden/>
+              </w:rPr>
+              <w:instrText xml:space="preserve"> PAGEREF _Toc70427057 \h </w:instrText>
+            </w:r>
+            <w:r>
+              <w:rPr>
+                <w:noProof/>
+                <w:webHidden/>
+              </w:rPr>
+            </w:r>
+            <w:r>
+              <w:rPr>
+                <w:noProof/>
+                <w:webHidden/>
+              </w:rPr>
+              <w:fldChar w:fldCharType="separate"/>
+            </w:r>
+            <w:r>
+              <w:rPr>
+                <w:noProof/>
+                <w:webHidden/>
+              </w:rPr>
+              <w:t>11</w:t>
+            </w:r>
+            <w:r>
+              <w:rPr>
+                <w:noProof/>
+                <w:webHidden/>
+              </w:rPr>
+              <w:fldChar w:fldCharType="end"/>
+            </w:r>
+          </w:hyperlink>
+        </w:p>
+        <w:p>
+          <w:pPr>
+            <w:pStyle w:val="TOC2"/>
+            <w:tabs>
+              <w:tab w:val="left" w:pos="960"/>
+              <w:tab w:val="right" w:leader="dot" w:pos="9350"/>
+            </w:tabs>
+            <w:rPr>
+              <w:rFonts w:cstheme="minorBidi"/>
+              <w:b w:val="0"/>
+              <w:bCs w:val="0"/>
+              <w:noProof/>
+            </w:rPr>
+          </w:pPr>
+          <w:hyperlink w:anchor="_Toc70427058" w:history="1">
+            <w:r>
+              <w:rPr>
+                <w:rStyle w:val="Hyperlink"/>
+                <w:noProof/>
+              </w:rPr>
+              <w:t>3.7</w:t>
+            </w:r>
+            <w:r>
+              <w:rPr>
+                <w:rFonts w:cstheme="minorBidi"/>
+                <w:b w:val="0"/>
+                <w:bCs w:val="0"/>
+                <w:noProof/>
+              </w:rPr>
+              <w:tab/>
+            </w:r>
+            <w:r>
+              <w:rPr>
+                <w:rStyle w:val="Hyperlink"/>
+                <w:noProof/>
+              </w:rPr>
+              <w:t>MISTAKE_LOG</w:t>
+            </w:r>
+            <w:r>
+              <w:rPr>
+                <w:noProof/>
+                <w:webHidden/>
+              </w:rPr>
+              <w:tab/>
+            </w:r>
+            <w:r>
+              <w:rPr>
+                <w:noProof/>
+                <w:webHidden/>
+              </w:rPr>
+              <w:fldChar w:fldCharType="begin"/>
+            </w:r>
+            <w:r>
+              <w:rPr>
+                <w:noProof/>
+                <w:webHidden/>
+              </w:rPr>
+              <w:instrText xml:space="preserve"> PAGEREF _Toc70427058 \h </w:instrText>
+            </w:r>
+            <w:r>
+              <w:rPr>
+                <w:noProof/>
+                <w:webHidden/>
+              </w:rPr>
+            </w:r>
+            <w:r>
+              <w:rPr>
+                <w:noProof/>
+                <w:webHidden/>
+              </w:rPr>
+              <w:fldChar w:fldCharType="separate"/>
+            </w:r>
+            <w:r>
+              <w:rPr>
+                <w:noProof/>
+                <w:webHidden/>
+              </w:rPr>
+              <w:t>11</w:t>
             </w:r>
             <w:r>
               <w:rPr>
@@ -2641,7 +2653,7 @@
           <w:lang w:val="sr-Cyrl-RS"/>
         </w:rPr>
       </w:pPr>
-      <w:bookmarkStart w:id="0" w:name="_Toc67767061"/>
+      <w:bookmarkStart w:id="1" w:name="_Toc70427041"/>
       <w:r>
         <w:rPr>
           <w:lang w:val="sr-Cyrl-RS"/>
@@ -2649,7 +2661,7 @@
         <w:lastRenderedPageBreak/>
         <w:t>Увод</w:t>
       </w:r>
-      <w:bookmarkEnd w:id="0"/>
+      <w:bookmarkEnd w:id="1"/>
     </w:p>
     <w:p>
       <w:pPr>
@@ -2658,12 +2670,14 @@
           <w:lang w:val="sr-Cyrl-RS"/>
         </w:rPr>
       </w:pPr>
+      <w:bookmarkStart w:id="2" w:name="_Toc70427042"/>
       <w:r>
         <w:rPr>
           <w:lang w:val="sr-Cyrl-RS"/>
         </w:rPr>
         <w:t>Намена</w:t>
       </w:r>
+      <w:bookmarkEnd w:id="2"/>
     </w:p>
     <w:p>
       <w:pPr>
@@ -2782,14 +2796,14 @@
         </w:rPr>
         <w:t xml:space="preserve"> </w:t>
       </w:r>
-      <w:bookmarkStart w:id="1" w:name="_Toc67767063"/>
+      <w:bookmarkStart w:id="3" w:name="_Toc70427043"/>
       <w:r>
         <w:rPr>
           <w:lang w:val="sr-Cyrl-RS"/>
         </w:rPr>
         <w:t>Намена документа и циљне групе</w:t>
       </w:r>
-      <w:bookmarkEnd w:id="1"/>
+      <w:bookmarkEnd w:id="3"/>
     </w:p>
     <w:p>
       <w:pPr>
@@ -2838,12 +2852,14 @@
           <w:lang w:val="sr-Cyrl-RS"/>
         </w:rPr>
       </w:pPr>
+      <w:bookmarkStart w:id="4" w:name="_Toc70427044"/>
       <w:r>
         <w:rPr>
           <w:lang w:val="sr-Cyrl-RS"/>
         </w:rPr>
         <w:t>Организација документа</w:t>
       </w:r>
+      <w:bookmarkEnd w:id="4"/>
     </w:p>
     <w:p>
       <w:pPr>
@@ -2955,6 +2971,7 @@
           <w:lang w:val="sr-Cyrl-RS"/>
         </w:rPr>
       </w:pPr>
+      <w:bookmarkStart w:id="5" w:name="_Toc70427045"/>
       <w:r>
         <w:rPr>
           <w:lang w:val="sr-Cyrl-RS"/>
@@ -2962,6 +2979,7 @@
         <w:lastRenderedPageBreak/>
         <w:t>Речник појмова и скраћеница</w:t>
       </w:r>
+      <w:bookmarkEnd w:id="5"/>
     </w:p>
     <w:p>
       <w:pPr>
@@ -3065,14 +3083,14 @@
           <w:lang w:val="sr-Cyrl-RS"/>
         </w:rPr>
       </w:pPr>
-      <w:bookmarkStart w:id="2" w:name="_Toc67767065"/>
+      <w:bookmarkStart w:id="6" w:name="_Toc70427046"/>
       <w:r>
         <w:rPr>
           <w:lang w:val="sr-Cyrl-RS"/>
         </w:rPr>
         <w:t>Отворена питања</w:t>
       </w:r>
-      <w:bookmarkEnd w:id="2"/>
+      <w:bookmarkEnd w:id="6"/>
     </w:p>
     <w:tbl>
       <w:tblPr>
@@ -3413,8 +3431,16 @@
           <w:lang w:val="sr-Cyrl-RS"/>
         </w:rPr>
         <w:lastRenderedPageBreak/>
-        <w:t xml:space="preserve"> Модел података</w:t>
+        <w:t xml:space="preserve"> </w:t>
       </w:r>
+      <w:bookmarkStart w:id="7" w:name="_Toc70427047"/>
+      <w:r>
+        <w:rPr>
+          <w:lang w:val="sr-Cyrl-RS"/>
+        </w:rPr>
+        <w:t>Модел података</w:t>
+      </w:r>
+      <w:bookmarkEnd w:id="7"/>
     </w:p>
     <w:p>
       <w:pPr>
@@ -3433,6 +3459,7 @@
           <w:lang w:val="sr-Cyrl-RS"/>
         </w:rPr>
       </w:pPr>
+      <w:bookmarkStart w:id="8" w:name="_Toc70427048"/>
       <w:r>
         <w:rPr>
           <w:noProof/>
@@ -3520,6 +3547,7 @@
         </w:rPr>
         <w:t xml:space="preserve"> нотације</w:t>
       </w:r>
+      <w:bookmarkEnd w:id="8"/>
     </w:p>
     <w:p>
       <w:pPr>
@@ -3546,7 +3574,7 @@
           <w:lang w:val="sr-Cyrl-RS"/>
         </w:rPr>
       </w:pPr>
-      <w:bookmarkStart w:id="3" w:name="_Toc67767068"/>
+      <w:bookmarkStart w:id="9" w:name="_Toc70427049"/>
       <w:r>
         <w:rPr>
           <w:noProof/>
@@ -3620,9 +3648,21 @@
         <w:rPr>
           <w:lang w:val="sr-Cyrl-RS"/>
         </w:rPr>
-        <w:t>Ток догађаја</w:t>
+        <w:t xml:space="preserve">Дијаграм </w:t>
       </w:r>
-      <w:bookmarkEnd w:id="3"/>
+      <w:r>
+        <w:rPr>
+          <w:lang w:val="sr-Latn-RS"/>
+        </w:rPr>
+        <w:t>IE</w:t>
+      </w:r>
+      <w:r>
+        <w:rPr>
+          <w:lang w:val="sr-Cyrl-RS"/>
+        </w:rPr>
+        <w:t xml:space="preserve"> нотације</w:t>
+      </w:r>
+      <w:bookmarkEnd w:id="9"/>
     </w:p>
     <w:p/>
     <w:p/>
@@ -3638,6 +3678,7 @@
           <w:lang w:val="sr-Cyrl-RS"/>
         </w:rPr>
       </w:pPr>
+      <w:bookmarkStart w:id="10" w:name="_Toc70427050"/>
       <w:r>
         <w:rPr>
           <w:lang w:val="sr-Cyrl-RS"/>
@@ -3645,6 +3686,7 @@
         <w:lastRenderedPageBreak/>
         <w:t>Шема релационе базе података</w:t>
       </w:r>
+      <w:bookmarkEnd w:id="10"/>
     </w:p>
     <w:p>
       <w:pPr>
@@ -3975,12 +4017,14 @@
       <w:pPr>
         <w:pStyle w:val="Heading1"/>
       </w:pPr>
+      <w:bookmarkStart w:id="11" w:name="_Toc70427051"/>
       <w:r>
         <w:rPr>
           <w:lang w:val="sr-Cyrl-RS"/>
         </w:rPr>
         <w:t>Табеле</w:t>
       </w:r>
+      <w:bookmarkEnd w:id="11"/>
     </w:p>
     <w:p>
       <w:pPr>
@@ -3996,9 +4040,11 @@
           <w:lang w:val="sr-Cyrl-RS"/>
         </w:rPr>
       </w:pPr>
+      <w:bookmarkStart w:id="12" w:name="_Toc70427052"/>
       <w:r>
         <w:t>USER</w:t>
       </w:r>
+      <w:bookmarkEnd w:id="12"/>
     </w:p>
     <w:p>
       <w:pPr>
@@ -4377,6 +4423,7 @@
           <w:lang w:val="sr-Latn-RS"/>
         </w:rPr>
       </w:pPr>
+      <w:bookmarkStart w:id="13" w:name="_Toc70427053"/>
       <w:r>
         <w:rPr>
           <w:lang w:val="sr-Latn-RS"/>
@@ -4384,6 +4431,7 @@
         <w:lastRenderedPageBreak/>
         <w:t>GENRE</w:t>
       </w:r>
+      <w:bookmarkEnd w:id="13"/>
     </w:p>
     <w:p>
       <w:pPr>
@@ -4600,9 +4648,11 @@
       <w:pPr>
         <w:pStyle w:val="Heading2"/>
       </w:pPr>
+      <w:bookmarkStart w:id="14" w:name="_Toc70427054"/>
       <w:r>
         <w:t>USER_INFO</w:t>
       </w:r>
+      <w:bookmarkEnd w:id="14"/>
     </w:p>
     <w:p>
       <w:pPr>
@@ -5071,10 +5121,12 @@
       <w:pPr>
         <w:pStyle w:val="Heading2"/>
       </w:pPr>
+      <w:bookmarkStart w:id="15" w:name="_Toc70427055"/>
       <w:r>
         <w:lastRenderedPageBreak/>
         <w:t>PLAYLIST</w:t>
       </w:r>
+      <w:bookmarkEnd w:id="15"/>
     </w:p>
     <w:p>
       <w:pPr>
@@ -5539,9 +5591,11 @@
       <w:pPr>
         <w:pStyle w:val="Heading2"/>
       </w:pPr>
+      <w:bookmarkStart w:id="16" w:name="_Toc70427056"/>
       <w:r>
         <w:t>SONG</w:t>
       </w:r>
+      <w:bookmarkEnd w:id="16"/>
     </w:p>
     <w:p>
       <w:pPr>
@@ -6043,10 +6097,12 @@
       <w:pPr>
         <w:pStyle w:val="Heading2"/>
       </w:pPr>
+      <w:bookmarkStart w:id="17" w:name="_Toc70427057"/>
       <w:r>
         <w:lastRenderedPageBreak/>
         <w:t>MODERATOR_CHANGE_LOG</w:t>
       </w:r>
+      <w:bookmarkEnd w:id="17"/>
     </w:p>
     <w:p>
       <w:pPr>
@@ -6462,10 +6518,7 @@
               <w:jc w:val="left"/>
             </w:pPr>
             <w:r>
-              <w:t>new</w:t>
-            </w:r>
-            <w:r>
-              <w:t>SongArtist</w:t>
+              <w:t>newSongArtist</w:t>
             </w:r>
           </w:p>
         </w:tc>
@@ -6798,9 +6851,11 @@
       <w:pPr>
         <w:pStyle w:val="Heading2"/>
       </w:pPr>
+      <w:bookmarkStart w:id="18" w:name="_Toc70427058"/>
       <w:r>
         <w:t>MISTAKE_LOG</w:t>
       </w:r>
+      <w:bookmarkEnd w:id="18"/>
     </w:p>
     <w:p>
       <w:pPr>
@@ -10165,7 +10220,6 @@
     <w:lvl w:ilvl="1">
       <w:start w:val="1"/>
       <w:numFmt w:val="decimal"/>
-      <w:pStyle w:val="Heading2"/>
       <w:lvlText w:val="%1.%2"/>
       <w:lvlJc w:val="left"/>
       <w:pPr>

</xml_diff>